<commit_message>
Changed the title to 'Joshuas Corner' and added some SEO meta tags
</commit_message>
<xml_diff>
--- a/Style.docx
+++ b/Style.docx
@@ -2100,22 +2100,6 @@
       <w:r>
         <w:rPr/>
         <w:t>Launch the website online and verify its functionality.</w:t>
-      </w:r>
-    </w:p>
-    <w:p>
-      <w:pPr>
-        <w:pStyle w:val="Heading3"/>
-        <w:tabs>
-          <w:tab w:val="left" w:pos="709" w:leader="none"/>
-        </w:tabs>
-        <w:bidi w:val="0"/>
-        <w:spacing w:before="0" w:after="140"/>
-        <w:ind w:hanging="0" w:start="709"/>
-        <w:jc w:val="start"/>
-        <w:rPr/>
-      </w:pPr>
-      <w:r>
-        <w:rPr/>
       </w:r>
     </w:p>
     <w:p>

</xml_diff>

<commit_message>
Created the dash and auth routes and handlebars
</commit_message>
<xml_diff>
--- a/Style.docx
+++ b/Style.docx
@@ -2360,60 +2360,54 @@
     <w:p>
       <w:pPr>
         <w:pStyle w:val="BodyText"/>
-        <w:numPr>
-          <w:ilvl w:val="0"/>
-          <w:numId w:val="9"/>
+        <w:widowControl/>
+        <w:numPr>
+          <w:ilvl w:val="0"/>
+          <w:numId w:val="14"/>
         </w:numPr>
         <w:tabs>
           <w:tab w:val="clear" w:pos="709"/>
           <w:tab w:val="left" w:pos="0" w:leader="none"/>
         </w:tabs>
+        <w:suppressAutoHyphens w:val="true"/>
+        <w:bidi w:val="0"/>
+        <w:spacing w:lineRule="auto" w:line="276" w:before="0" w:after="0"/>
+        <w:ind w:hanging="0" w:start="360" w:end="0"/>
+        <w:jc w:val="start"/>
+        <w:rPr/>
+      </w:pPr>
+      <w:r>
+        <w:rPr/>
+        <w:t xml:space="preserve">Create the Dashboard page and its route. </w:t>
+      </w:r>
+    </w:p>
+    <w:p>
+      <w:pPr>
+        <w:pStyle w:val="BodyText"/>
+        <w:numPr>
+          <w:ilvl w:val="0"/>
+          <w:numId w:val="14"/>
+        </w:numPr>
         <w:spacing w:before="0" w:after="0"/>
-        <w:ind w:hanging="283" w:start="709"/>
-        <w:rPr/>
-      </w:pPr>
-      <w:r>
-        <w:rPr/>
-        <w:t>Create the Home page.</w:t>
-      </w:r>
-    </w:p>
-    <w:p>
-      <w:pPr>
-        <w:pStyle w:val="BodyText"/>
-        <w:numPr>
-          <w:ilvl w:val="0"/>
-          <w:numId w:val="9"/>
-        </w:numPr>
-        <w:tabs>
-          <w:tab w:val="clear" w:pos="709"/>
-          <w:tab w:val="left" w:pos="0" w:leader="none"/>
-        </w:tabs>
-        <w:spacing w:before="0" w:after="0"/>
-        <w:ind w:hanging="283" w:start="709"/>
-        <w:rPr/>
-      </w:pPr>
-      <w:r>
-        <w:rPr/>
-        <w:t>Create the Dashboard page.</w:t>
-      </w:r>
-    </w:p>
-    <w:p>
-      <w:pPr>
-        <w:pStyle w:val="BodyText"/>
-        <w:numPr>
-          <w:ilvl w:val="0"/>
-          <w:numId w:val="9"/>
-        </w:numPr>
-        <w:tabs>
-          <w:tab w:val="clear" w:pos="709"/>
-          <w:tab w:val="left" w:pos="0" w:leader="none"/>
-        </w:tabs>
-        <w:ind w:hanging="283" w:start="709"/>
-        <w:rPr/>
-      </w:pPr>
-      <w:r>
-        <w:rPr/>
-        <w:t>Create the Log page.</w:t>
+        <w:rPr/>
+      </w:pPr>
+      <w:r>
+        <w:rPr/>
+        <w:t xml:space="preserve">Create the Log page and its route. </w:t>
+      </w:r>
+    </w:p>
+    <w:p>
+      <w:pPr>
+        <w:pStyle w:val="BodyText"/>
+        <w:numPr>
+          <w:ilvl w:val="0"/>
+          <w:numId w:val="14"/>
+        </w:numPr>
+        <w:rPr/>
+      </w:pPr>
+      <w:r>
+        <w:rPr/>
+        <w:t xml:space="preserve">Test that each url links to the proper page. </w:t>
       </w:r>
     </w:p>
     <w:p>
@@ -2433,7 +2427,7 @@
         <w:pStyle w:val="BodyText"/>
         <w:numPr>
           <w:ilvl w:val="0"/>
-          <w:numId w:val="10"/>
+          <w:numId w:val="9"/>
         </w:numPr>
         <w:tabs>
           <w:tab w:val="clear" w:pos="709"/>
@@ -2453,7 +2447,7 @@
         <w:pStyle w:val="BodyText"/>
         <w:numPr>
           <w:ilvl w:val="1"/>
-          <w:numId w:val="10"/>
+          <w:numId w:val="9"/>
         </w:numPr>
         <w:tabs>
           <w:tab w:val="clear" w:pos="709"/>
@@ -2473,7 +2467,7 @@
         <w:pStyle w:val="BodyText"/>
         <w:numPr>
           <w:ilvl w:val="1"/>
-          <w:numId w:val="10"/>
+          <w:numId w:val="9"/>
         </w:numPr>
         <w:tabs>
           <w:tab w:val="clear" w:pos="709"/>
@@ -2504,7 +2498,7 @@
         <w:pStyle w:val="BodyText"/>
         <w:numPr>
           <w:ilvl w:val="0"/>
-          <w:numId w:val="11"/>
+          <w:numId w:val="10"/>
         </w:numPr>
         <w:tabs>
           <w:tab w:val="clear" w:pos="709"/>
@@ -2524,7 +2518,7 @@
         <w:pStyle w:val="BodyText"/>
         <w:numPr>
           <w:ilvl w:val="0"/>
-          <w:numId w:val="11"/>
+          <w:numId w:val="10"/>
         </w:numPr>
         <w:tabs>
           <w:tab w:val="clear" w:pos="709"/>
@@ -2544,7 +2538,7 @@
         <w:pStyle w:val="BodyText"/>
         <w:numPr>
           <w:ilvl w:val="0"/>
-          <w:numId w:val="11"/>
+          <w:numId w:val="10"/>
         </w:numPr>
         <w:tabs>
           <w:tab w:val="clear" w:pos="709"/>
@@ -2575,7 +2569,7 @@
         <w:pStyle w:val="BodyText"/>
         <w:numPr>
           <w:ilvl w:val="0"/>
-          <w:numId w:val="12"/>
+          <w:numId w:val="11"/>
         </w:numPr>
         <w:tabs>
           <w:tab w:val="clear" w:pos="709"/>
@@ -2587,23 +2581,15 @@
       </w:pPr>
       <w:r>
         <w:rPr/>
-        <w:t xml:space="preserve">Construct an unstyled Navbar </w:t>
-      </w:r>
-      <w:r>
-        <w:rPr/>
-        <w:t>that is visible across all pages</w:t>
-      </w:r>
-      <w:r>
-        <w:rPr/>
-        <w:t>.</w:t>
-      </w:r>
-    </w:p>
-    <w:p>
-      <w:pPr>
-        <w:pStyle w:val="BodyText"/>
-        <w:numPr>
-          <w:ilvl w:val="0"/>
-          <w:numId w:val="12"/>
+        <w:t>Construct an unstyled Navbar that is visible across all pages.</w:t>
+      </w:r>
+    </w:p>
+    <w:p>
+      <w:pPr>
+        <w:pStyle w:val="BodyText"/>
+        <w:numPr>
+          <w:ilvl w:val="0"/>
+          <w:numId w:val="11"/>
         </w:numPr>
         <w:tabs>
           <w:tab w:val="clear" w:pos="709"/>
@@ -2623,7 +2609,7 @@
         <w:pStyle w:val="BodyText"/>
         <w:numPr>
           <w:ilvl w:val="0"/>
-          <w:numId w:val="12"/>
+          <w:numId w:val="11"/>
         </w:numPr>
         <w:tabs>
           <w:tab w:val="clear" w:pos="709"/>
@@ -2654,7 +2640,7 @@
         <w:pStyle w:val="BodyText"/>
         <w:numPr>
           <w:ilvl w:val="0"/>
-          <w:numId w:val="13"/>
+          <w:numId w:val="12"/>
         </w:numPr>
         <w:tabs>
           <w:tab w:val="clear" w:pos="709"/>
@@ -2685,7 +2671,7 @@
         <w:pStyle w:val="BodyText"/>
         <w:numPr>
           <w:ilvl w:val="0"/>
-          <w:numId w:val="14"/>
+          <w:numId w:val="13"/>
         </w:numPr>
         <w:tabs>
           <w:tab w:val="clear" w:pos="709"/>
@@ -2705,7 +2691,7 @@
         <w:pStyle w:val="BodyText"/>
         <w:numPr>
           <w:ilvl w:val="1"/>
-          <w:numId w:val="14"/>
+          <w:numId w:val="13"/>
         </w:numPr>
         <w:tabs>
           <w:tab w:val="clear" w:pos="709"/>
@@ -2725,7 +2711,7 @@
         <w:pStyle w:val="BodyText"/>
         <w:numPr>
           <w:ilvl w:val="1"/>
-          <w:numId w:val="14"/>
+          <w:numId w:val="13"/>
         </w:numPr>
         <w:tabs>
           <w:tab w:val="clear" w:pos="709"/>
@@ -2745,7 +2731,7 @@
         <w:pStyle w:val="BodyText"/>
         <w:numPr>
           <w:ilvl w:val="1"/>
-          <w:numId w:val="14"/>
+          <w:numId w:val="13"/>
         </w:numPr>
         <w:tabs>
           <w:tab w:val="clear" w:pos="709"/>
@@ -3903,7 +3889,7 @@
     <w:lvl w:ilvl="1">
       <w:start w:val="1"/>
       <w:numFmt w:val="bullet"/>
-      <w:lvlText w:val=""/>
+      <w:lvlText w:val="❑"/>
       <w:lvlJc w:val="start"/>
       <w:pPr>
         <w:tabs>
@@ -3912,7 +3898,7 @@
         <w:ind w:start="1418" w:hanging="283"/>
       </w:pPr>
       <w:rPr>
-        <w:rFonts w:ascii="Symbol" w:hAnsi="Symbol" w:cs="Symbol" w:hint="default"/>
+        <w:rFonts w:ascii="OpenSymbol" w:hAnsi="OpenSymbol" w:cs="OpenSymbol" w:hint="default"/>
       </w:rPr>
     </w:lvl>
     <w:lvl w:ilvl="2">
@@ -4040,7 +4026,7 @@
     <w:lvl w:ilvl="1">
       <w:start w:val="1"/>
       <w:numFmt w:val="bullet"/>
-      <w:lvlText w:val="❑"/>
+      <w:lvlText w:val=""/>
       <w:lvlJc w:val="start"/>
       <w:pPr>
         <w:tabs>
@@ -4049,7 +4035,7 @@
         <w:ind w:start="1418" w:hanging="283"/>
       </w:pPr>
       <w:rPr>
-        <w:rFonts w:ascii="OpenSymbol" w:hAnsi="OpenSymbol" w:cs="OpenSymbol" w:hint="default"/>
+        <w:rFonts w:ascii="Symbol" w:hAnsi="Symbol" w:cs="Symbol" w:hint="default"/>
       </w:rPr>
     </w:lvl>
     <w:lvl w:ilvl="2">
@@ -4451,7 +4437,7 @@
     <w:lvl w:ilvl="1">
       <w:start w:val="1"/>
       <w:numFmt w:val="bullet"/>
-      <w:lvlText w:val=""/>
+      <w:lvlText w:val="❑"/>
       <w:lvlJc w:val="start"/>
       <w:pPr>
         <w:tabs>
@@ -4460,7 +4446,7 @@
         <w:ind w:start="1418" w:hanging="283"/>
       </w:pPr>
       <w:rPr>
-        <w:rFonts w:ascii="Symbol" w:hAnsi="Symbol" w:cs="Symbol" w:hint="default"/>
+        <w:rFonts w:ascii="OpenSymbol" w:hAnsi="OpenSymbol" w:cs="OpenSymbol" w:hint="default"/>
       </w:rPr>
     </w:lvl>
     <w:lvl w:ilvl="2">
@@ -4577,9 +4563,9 @@
       <w:lvlJc w:val="start"/>
       <w:pPr>
         <w:tabs>
-          <w:tab w:val="num" w:pos="709"/>
-        </w:tabs>
-        <w:ind w:start="709" w:hanging="283"/>
+          <w:tab w:val="num" w:pos="720"/>
+        </w:tabs>
+        <w:ind w:start="720" w:hanging="360"/>
       </w:pPr>
       <w:rPr>
         <w:rFonts w:ascii="OpenSymbol" w:hAnsi="OpenSymbol" w:cs="OpenSymbol" w:hint="default"/>
@@ -4588,121 +4574,121 @@
     <w:lvl w:ilvl="1">
       <w:start w:val="1"/>
       <w:numFmt w:val="bullet"/>
-      <w:lvlText w:val="❑"/>
-      <w:lvlJc w:val="start"/>
-      <w:pPr>
-        <w:tabs>
-          <w:tab w:val="num" w:pos="1418"/>
-        </w:tabs>
-        <w:ind w:start="1418" w:hanging="283"/>
-      </w:pPr>
-      <w:rPr>
-        <w:rFonts w:ascii="OpenSymbol" w:hAnsi="OpenSymbol" w:cs="OpenSymbol" w:hint="default"/>
+      <w:lvlText w:val=""/>
+      <w:lvlJc w:val="start"/>
+      <w:pPr>
+        <w:tabs>
+          <w:tab w:val="num" w:pos="1080"/>
+        </w:tabs>
+        <w:ind w:start="1080" w:hanging="360"/>
+      </w:pPr>
+      <w:rPr>
+        <w:rFonts w:ascii="Wingdings" w:hAnsi="Wingdings" w:cs="Wingdings" w:hint="default"/>
       </w:rPr>
     </w:lvl>
     <w:lvl w:ilvl="2">
       <w:start w:val="1"/>
       <w:numFmt w:val="bullet"/>
-      <w:lvlText w:val=""/>
-      <w:lvlJc w:val="start"/>
-      <w:pPr>
-        <w:tabs>
-          <w:tab w:val="num" w:pos="2127"/>
-        </w:tabs>
-        <w:ind w:start="2127" w:hanging="283"/>
-      </w:pPr>
-      <w:rPr>
-        <w:rFonts w:ascii="Symbol" w:hAnsi="Symbol" w:cs="Symbol" w:hint="default"/>
+      <w:lvlText w:val=""/>
+      <w:lvlJc w:val="start"/>
+      <w:pPr>
+        <w:tabs>
+          <w:tab w:val="num" w:pos="1440"/>
+        </w:tabs>
+        <w:ind w:start="1440" w:hanging="360"/>
+      </w:pPr>
+      <w:rPr>
+        <w:rFonts w:ascii="Wingdings" w:hAnsi="Wingdings" w:cs="Wingdings" w:hint="default"/>
       </w:rPr>
     </w:lvl>
     <w:lvl w:ilvl="3">
       <w:start w:val="1"/>
       <w:numFmt w:val="bullet"/>
-      <w:lvlText w:val=""/>
-      <w:lvlJc w:val="start"/>
-      <w:pPr>
-        <w:tabs>
-          <w:tab w:val="num" w:pos="2836"/>
-        </w:tabs>
-        <w:ind w:start="2836" w:hanging="283"/>
-      </w:pPr>
-      <w:rPr>
-        <w:rFonts w:ascii="Symbol" w:hAnsi="Symbol" w:cs="Symbol" w:hint="default"/>
+      <w:lvlText w:val=""/>
+      <w:lvlJc w:val="start"/>
+      <w:pPr>
+        <w:tabs>
+          <w:tab w:val="num" w:pos="1800"/>
+        </w:tabs>
+        <w:ind w:start="1800" w:hanging="360"/>
+      </w:pPr>
+      <w:rPr>
+        <w:rFonts w:ascii="Wingdings" w:hAnsi="Wingdings" w:cs="Wingdings" w:hint="default"/>
       </w:rPr>
     </w:lvl>
     <w:lvl w:ilvl="4">
       <w:start w:val="1"/>
       <w:numFmt w:val="bullet"/>
-      <w:lvlText w:val=""/>
-      <w:lvlJc w:val="start"/>
-      <w:pPr>
-        <w:tabs>
-          <w:tab w:val="num" w:pos="3545"/>
-        </w:tabs>
-        <w:ind w:start="3545" w:hanging="283"/>
-      </w:pPr>
-      <w:rPr>
-        <w:rFonts w:ascii="Symbol" w:hAnsi="Symbol" w:cs="Symbol" w:hint="default"/>
+      <w:lvlText w:val=""/>
+      <w:lvlJc w:val="start"/>
+      <w:pPr>
+        <w:tabs>
+          <w:tab w:val="num" w:pos="2160"/>
+        </w:tabs>
+        <w:ind w:start="2160" w:hanging="360"/>
+      </w:pPr>
+      <w:rPr>
+        <w:rFonts w:ascii="Wingdings" w:hAnsi="Wingdings" w:cs="Wingdings" w:hint="default"/>
       </w:rPr>
     </w:lvl>
     <w:lvl w:ilvl="5">
       <w:start w:val="1"/>
       <w:numFmt w:val="bullet"/>
-      <w:lvlText w:val=""/>
-      <w:lvlJc w:val="start"/>
-      <w:pPr>
-        <w:tabs>
-          <w:tab w:val="num" w:pos="4254"/>
-        </w:tabs>
-        <w:ind w:start="4254" w:hanging="283"/>
-      </w:pPr>
-      <w:rPr>
-        <w:rFonts w:ascii="Symbol" w:hAnsi="Symbol" w:cs="Symbol" w:hint="default"/>
+      <w:lvlText w:val=""/>
+      <w:lvlJc w:val="start"/>
+      <w:pPr>
+        <w:tabs>
+          <w:tab w:val="num" w:pos="2520"/>
+        </w:tabs>
+        <w:ind w:start="2520" w:hanging="360"/>
+      </w:pPr>
+      <w:rPr>
+        <w:rFonts w:ascii="Wingdings" w:hAnsi="Wingdings" w:cs="Wingdings" w:hint="default"/>
       </w:rPr>
     </w:lvl>
     <w:lvl w:ilvl="6">
       <w:start w:val="1"/>
       <w:numFmt w:val="bullet"/>
-      <w:lvlText w:val=""/>
-      <w:lvlJc w:val="start"/>
-      <w:pPr>
-        <w:tabs>
-          <w:tab w:val="num" w:pos="4963"/>
-        </w:tabs>
-        <w:ind w:start="4963" w:hanging="283"/>
-      </w:pPr>
-      <w:rPr>
-        <w:rFonts w:ascii="Symbol" w:hAnsi="Symbol" w:cs="Symbol" w:hint="default"/>
+      <w:lvlText w:val=""/>
+      <w:lvlJc w:val="start"/>
+      <w:pPr>
+        <w:tabs>
+          <w:tab w:val="num" w:pos="2880"/>
+        </w:tabs>
+        <w:ind w:start="2880" w:hanging="360"/>
+      </w:pPr>
+      <w:rPr>
+        <w:rFonts w:ascii="Wingdings" w:hAnsi="Wingdings" w:cs="Wingdings" w:hint="default"/>
       </w:rPr>
     </w:lvl>
     <w:lvl w:ilvl="7">
       <w:start w:val="1"/>
       <w:numFmt w:val="bullet"/>
-      <w:lvlText w:val=""/>
-      <w:lvlJc w:val="start"/>
-      <w:pPr>
-        <w:tabs>
-          <w:tab w:val="num" w:pos="5672"/>
-        </w:tabs>
-        <w:ind w:start="5672" w:hanging="283"/>
-      </w:pPr>
-      <w:rPr>
-        <w:rFonts w:ascii="Symbol" w:hAnsi="Symbol" w:cs="Symbol" w:hint="default"/>
+      <w:lvlText w:val=""/>
+      <w:lvlJc w:val="start"/>
+      <w:pPr>
+        <w:tabs>
+          <w:tab w:val="num" w:pos="3240"/>
+        </w:tabs>
+        <w:ind w:start="3240" w:hanging="360"/>
+      </w:pPr>
+      <w:rPr>
+        <w:rFonts w:ascii="Wingdings" w:hAnsi="Wingdings" w:cs="Wingdings" w:hint="default"/>
       </w:rPr>
     </w:lvl>
     <w:lvl w:ilvl="8">
       <w:start w:val="1"/>
       <w:numFmt w:val="bullet"/>
-      <w:lvlText w:val=""/>
-      <w:lvlJc w:val="start"/>
-      <w:pPr>
-        <w:tabs>
-          <w:tab w:val="num" w:pos="6381"/>
-        </w:tabs>
-        <w:ind w:start="6381" w:hanging="283"/>
-      </w:pPr>
-      <w:rPr>
-        <w:rFonts w:ascii="Symbol" w:hAnsi="Symbol" w:cs="Symbol" w:hint="default"/>
+      <w:lvlText w:val=""/>
+      <w:lvlJc w:val="start"/>
+      <w:pPr>
+        <w:tabs>
+          <w:tab w:val="num" w:pos="3600"/>
+        </w:tabs>
+        <w:ind w:start="3600" w:hanging="360"/>
+      </w:pPr>
+      <w:rPr>
+        <w:rFonts w:ascii="Wingdings" w:hAnsi="Wingdings" w:cs="Wingdings" w:hint="default"/>
       </w:rPr>
     </w:lvl>
   </w:abstractNum>

</xml_diff>

<commit_message>
Updated design document (#28)
</commit_message>
<xml_diff>
--- a/Style.docx
+++ b/Style.docx
@@ -2747,6 +2747,653 @@
     </w:p>
     <w:p>
       <w:pPr>
+        <w:pStyle w:val="Heading3"/>
+        <w:keepNext w:val="true"/>
+        <w:widowControl/>
+        <w:tabs>
+          <w:tab w:val="left" w:pos="709" w:leader="none"/>
+        </w:tabs>
+        <w:suppressAutoHyphens w:val="true"/>
+        <w:bidi w:val="0"/>
+        <w:spacing w:before="0" w:after="140"/>
+        <w:ind w:hanging="0" w:start="0" w:end="0"/>
+        <w:jc w:val="start"/>
+        <w:rPr/>
+      </w:pPr>
+      <w:r>
+        <w:rPr/>
+        <w:t>User Story: User Can See All the Posts in the Database</w:t>
+      </w:r>
+    </w:p>
+    <w:p>
+      <w:pPr>
+        <w:pStyle w:val="BodyText"/>
+        <w:rPr/>
+      </w:pPr>
+      <w:r>
+        <w:rPr>
+          <w:rStyle w:val="Strong"/>
+        </w:rPr>
+        <w:t>As a</w:t>
+      </w:r>
+      <w:r>
+        <w:rPr/>
+        <w:t xml:space="preserve"> new visitor,</w:t>
+        <w:br/>
+      </w:r>
+      <w:r>
+        <w:rPr>
+          <w:rStyle w:val="Strong"/>
+        </w:rPr>
+        <w:t>I want to</w:t>
+      </w:r>
+      <w:r>
+        <w:rPr/>
+        <w:t xml:space="preserve"> be able to see all the posts submitted to the site,</w:t>
+        <w:br/>
+      </w:r>
+      <w:r>
+        <w:rPr>
+          <w:rStyle w:val="Strong"/>
+        </w:rPr>
+        <w:t>So that</w:t>
+      </w:r>
+      <w:r>
+        <w:rPr/>
+        <w:t xml:space="preserve"> I can verify if the database is properly set up for blog entries.</w:t>
+      </w:r>
+    </w:p>
+    <w:p>
+      <w:pPr>
+        <w:pStyle w:val="Heading3"/>
+        <w:rPr/>
+      </w:pPr>
+      <w:r>
+        <w:rPr/>
+        <w:t>Acceptance Criteria</w:t>
+      </w:r>
+    </w:p>
+    <w:p>
+      <w:pPr>
+        <w:pStyle w:val="BodyText"/>
+        <w:rPr/>
+      </w:pPr>
+      <w:r>
+        <w:rPr>
+          <w:rStyle w:val="Strong"/>
+        </w:rPr>
+        <w:t>Basic Functioning Back-End:</w:t>
+      </w:r>
+    </w:p>
+    <w:p>
+      <w:pPr>
+        <w:pStyle w:val="BodyText"/>
+        <w:numPr>
+          <w:ilvl w:val="0"/>
+          <w:numId w:val="15"/>
+        </w:numPr>
+        <w:tabs>
+          <w:tab w:val="clear" w:pos="709"/>
+          <w:tab w:val="left" w:pos="0" w:leader="none"/>
+        </w:tabs>
+        <w:spacing w:before="0" w:after="0"/>
+        <w:ind w:hanging="283" w:start="709"/>
+        <w:rPr/>
+      </w:pPr>
+      <w:r>
+        <w:rPr/>
+        <w:t>The homepage displays all the posts stored in the database.</w:t>
+      </w:r>
+    </w:p>
+    <w:p>
+      <w:pPr>
+        <w:pStyle w:val="BodyText"/>
+        <w:numPr>
+          <w:ilvl w:val="0"/>
+          <w:numId w:val="15"/>
+        </w:numPr>
+        <w:tabs>
+          <w:tab w:val="clear" w:pos="709"/>
+          <w:tab w:val="left" w:pos="0" w:leader="none"/>
+        </w:tabs>
+        <w:ind w:hanging="283" w:start="709"/>
+        <w:rPr/>
+      </w:pPr>
+      <w:r>
+        <w:rPr/>
+        <w:t>Each blog post displays the username of the author, the date of creation, and the content.</w:t>
+      </w:r>
+    </w:p>
+    <w:p>
+      <w:pPr>
+        <w:pStyle w:val="Heading3"/>
+        <w:rPr/>
+      </w:pPr>
+      <w:r>
+        <w:rPr/>
+        <w:t>Task Completion Criteria</w:t>
+      </w:r>
+    </w:p>
+    <w:p>
+      <w:pPr>
+        <w:pStyle w:val="BodyText"/>
+        <w:rPr/>
+      </w:pPr>
+      <w:r>
+        <w:rPr>
+          <w:rStyle w:val="Strong"/>
+        </w:rPr>
+        <w:t>Set-Up:</w:t>
+      </w:r>
+    </w:p>
+    <w:p>
+      <w:pPr>
+        <w:pStyle w:val="BodyText"/>
+        <w:numPr>
+          <w:ilvl w:val="0"/>
+          <w:numId w:val="16"/>
+        </w:numPr>
+        <w:tabs>
+          <w:tab w:val="clear" w:pos="709"/>
+          <w:tab w:val="left" w:pos="0" w:leader="none"/>
+        </w:tabs>
+        <w:spacing w:before="0" w:after="0"/>
+        <w:ind w:hanging="283" w:start="709"/>
+        <w:rPr/>
+      </w:pPr>
+      <w:r>
+        <w:rPr/>
+        <w:t>Install PostgreSQL on the server.</w:t>
+      </w:r>
+    </w:p>
+    <w:p>
+      <w:pPr>
+        <w:pStyle w:val="BodyText"/>
+        <w:numPr>
+          <w:ilvl w:val="0"/>
+          <w:numId w:val="16"/>
+        </w:numPr>
+        <w:tabs>
+          <w:tab w:val="clear" w:pos="709"/>
+          <w:tab w:val="left" w:pos="0" w:leader="none"/>
+        </w:tabs>
+        <w:spacing w:before="0" w:after="0"/>
+        <w:ind w:hanging="283" w:start="709"/>
+        <w:rPr/>
+      </w:pPr>
+      <w:r>
+        <w:rPr/>
+        <w:t>Create a database for storing blog posts.</w:t>
+      </w:r>
+    </w:p>
+    <w:p>
+      <w:pPr>
+        <w:pStyle w:val="BodyText"/>
+        <w:numPr>
+          <w:ilvl w:val="0"/>
+          <w:numId w:val="16"/>
+        </w:numPr>
+        <w:tabs>
+          <w:tab w:val="clear" w:pos="709"/>
+          <w:tab w:val="left" w:pos="0" w:leader="none"/>
+        </w:tabs>
+        <w:spacing w:before="0" w:after="0"/>
+        <w:ind w:hanging="283" w:start="709"/>
+        <w:rPr/>
+      </w:pPr>
+      <w:r>
+        <w:rPr/>
+        <w:t xml:space="preserve">Add a </w:t>
+      </w:r>
+      <w:r>
+        <w:rPr>
+          <w:rStyle w:val="SourceText"/>
+        </w:rPr>
+        <w:t>.env</w:t>
+      </w:r>
+      <w:r>
+        <w:rPr/>
+        <w:t xml:space="preserve"> file with database credentials to ensure secure access.</w:t>
+      </w:r>
+    </w:p>
+    <w:p>
+      <w:pPr>
+        <w:pStyle w:val="BodyText"/>
+        <w:numPr>
+          <w:ilvl w:val="0"/>
+          <w:numId w:val="16"/>
+        </w:numPr>
+        <w:tabs>
+          <w:tab w:val="clear" w:pos="709"/>
+          <w:tab w:val="left" w:pos="0" w:leader="none"/>
+        </w:tabs>
+        <w:ind w:hanging="283" w:start="709"/>
+        <w:rPr/>
+      </w:pPr>
+      <w:r>
+        <w:rPr/>
+        <w:t>Establish communication between the site and the database.</w:t>
+      </w:r>
+    </w:p>
+    <w:p>
+      <w:pPr>
+        <w:pStyle w:val="BodyText"/>
+        <w:rPr/>
+      </w:pPr>
+      <w:r>
+        <w:rPr>
+          <w:rStyle w:val="Strong"/>
+        </w:rPr>
+        <w:t>Post Model:</w:t>
+      </w:r>
+    </w:p>
+    <w:p>
+      <w:pPr>
+        <w:pStyle w:val="BodyText"/>
+        <w:numPr>
+          <w:ilvl w:val="0"/>
+          <w:numId w:val="17"/>
+        </w:numPr>
+        <w:tabs>
+          <w:tab w:val="clear" w:pos="709"/>
+          <w:tab w:val="left" w:pos="0" w:leader="none"/>
+        </w:tabs>
+        <w:spacing w:before="0" w:after="0"/>
+        <w:ind w:hanging="283" w:start="709"/>
+        <w:rPr/>
+      </w:pPr>
+      <w:r>
+        <w:rPr/>
+        <w:t xml:space="preserve">Create a </w:t>
+      </w:r>
+      <w:r>
+        <w:rPr>
+          <w:rStyle w:val="SourceText"/>
+        </w:rPr>
+        <w:t>Post</w:t>
+      </w:r>
+      <w:r>
+        <w:rPr/>
+        <w:t xml:space="preserve"> model in the database with the following attributes:</w:t>
+      </w:r>
+    </w:p>
+    <w:p>
+      <w:pPr>
+        <w:pStyle w:val="BodyText"/>
+        <w:numPr>
+          <w:ilvl w:val="1"/>
+          <w:numId w:val="17"/>
+        </w:numPr>
+        <w:tabs>
+          <w:tab w:val="clear" w:pos="709"/>
+          <w:tab w:val="left" w:pos="0" w:leader="none"/>
+        </w:tabs>
+        <w:spacing w:before="0" w:after="0"/>
+        <w:ind w:hanging="283" w:start="1418"/>
+        <w:rPr/>
+      </w:pPr>
+      <w:r>
+        <w:rPr>
+          <w:rStyle w:val="SourceText"/>
+        </w:rPr>
+        <w:t>id</w:t>
+      </w:r>
+      <w:r>
+        <w:rPr/>
+        <w:t>: Unique identifier for the post.</w:t>
+      </w:r>
+    </w:p>
+    <w:p>
+      <w:pPr>
+        <w:pStyle w:val="BodyText"/>
+        <w:numPr>
+          <w:ilvl w:val="1"/>
+          <w:numId w:val="17"/>
+        </w:numPr>
+        <w:tabs>
+          <w:tab w:val="clear" w:pos="709"/>
+          <w:tab w:val="left" w:pos="0" w:leader="none"/>
+        </w:tabs>
+        <w:spacing w:before="0" w:after="0"/>
+        <w:ind w:hanging="283" w:start="1418"/>
+        <w:rPr/>
+      </w:pPr>
+      <w:r>
+        <w:rPr>
+          <w:rStyle w:val="SourceText"/>
+        </w:rPr>
+        <w:t>title</w:t>
+      </w:r>
+      <w:r>
+        <w:rPr/>
+        <w:t>: Title of the post, displayed at the top.</w:t>
+      </w:r>
+    </w:p>
+    <w:p>
+      <w:pPr>
+        <w:pStyle w:val="BodyText"/>
+        <w:numPr>
+          <w:ilvl w:val="1"/>
+          <w:numId w:val="17"/>
+        </w:numPr>
+        <w:tabs>
+          <w:tab w:val="clear" w:pos="709"/>
+          <w:tab w:val="left" w:pos="0" w:leader="none"/>
+        </w:tabs>
+        <w:spacing w:before="0" w:after="0"/>
+        <w:ind w:hanging="283" w:start="1418"/>
+        <w:rPr/>
+      </w:pPr>
+      <w:r>
+        <w:rPr>
+          <w:rStyle w:val="SourceText"/>
+        </w:rPr>
+        <w:t>author</w:t>
+      </w:r>
+      <w:r>
+        <w:rPr/>
+        <w:t>: Username of the person who created the post.</w:t>
+      </w:r>
+    </w:p>
+    <w:p>
+      <w:pPr>
+        <w:pStyle w:val="BodyText"/>
+        <w:numPr>
+          <w:ilvl w:val="1"/>
+          <w:numId w:val="17"/>
+        </w:numPr>
+        <w:tabs>
+          <w:tab w:val="clear" w:pos="709"/>
+          <w:tab w:val="left" w:pos="0" w:leader="none"/>
+        </w:tabs>
+        <w:spacing w:before="0" w:after="0"/>
+        <w:ind w:hanging="283" w:start="1418"/>
+        <w:rPr/>
+      </w:pPr>
+      <w:r>
+        <w:rPr>
+          <w:rStyle w:val="SourceText"/>
+        </w:rPr>
+        <w:t>date_of_creation</w:t>
+      </w:r>
+      <w:r>
+        <w:rPr/>
+        <w:t>: Timestamp for when the post was created.</w:t>
+      </w:r>
+    </w:p>
+    <w:p>
+      <w:pPr>
+        <w:pStyle w:val="BodyText"/>
+        <w:numPr>
+          <w:ilvl w:val="1"/>
+          <w:numId w:val="17"/>
+        </w:numPr>
+        <w:tabs>
+          <w:tab w:val="clear" w:pos="709"/>
+          <w:tab w:val="left" w:pos="0" w:leader="none"/>
+        </w:tabs>
+        <w:ind w:hanging="283" w:start="1418"/>
+        <w:rPr/>
+      </w:pPr>
+      <w:r>
+        <w:rPr>
+          <w:rStyle w:val="SourceText"/>
+        </w:rPr>
+        <w:t>content</w:t>
+      </w:r>
+      <w:r>
+        <w:rPr/>
+        <w:t>: Main text content of the post.</w:t>
+      </w:r>
+    </w:p>
+    <w:p>
+      <w:pPr>
+        <w:pStyle w:val="BodyText"/>
+        <w:rPr/>
+      </w:pPr>
+      <w:r>
+        <w:rPr>
+          <w:rStyle w:val="Strong"/>
+        </w:rPr>
+        <w:t>Post JSON:</w:t>
+      </w:r>
+    </w:p>
+    <w:p>
+      <w:pPr>
+        <w:pStyle w:val="BodyText"/>
+        <w:numPr>
+          <w:ilvl w:val="0"/>
+          <w:numId w:val="18"/>
+        </w:numPr>
+        <w:tabs>
+          <w:tab w:val="clear" w:pos="709"/>
+          <w:tab w:val="left" w:pos="0" w:leader="none"/>
+        </w:tabs>
+        <w:ind w:hanging="283" w:start="709"/>
+        <w:rPr/>
+      </w:pPr>
+      <w:r>
+        <w:rPr/>
+        <w:t>Develop a function to convert raw database entries into a consistent JSON format. This function should also validate the presence of all necessary information in each post.</w:t>
+      </w:r>
+    </w:p>
+    <w:p>
+      <w:pPr>
+        <w:pStyle w:val="BodyText"/>
+        <w:rPr/>
+      </w:pPr>
+      <w:r>
+        <w:rPr>
+          <w:rStyle w:val="Strong"/>
+        </w:rPr>
+        <w:t>Post Factory:</w:t>
+      </w:r>
+    </w:p>
+    <w:p>
+      <w:pPr>
+        <w:pStyle w:val="BodyText"/>
+        <w:numPr>
+          <w:ilvl w:val="0"/>
+          <w:numId w:val="19"/>
+        </w:numPr>
+        <w:tabs>
+          <w:tab w:val="clear" w:pos="709"/>
+          <w:tab w:val="left" w:pos="0" w:leader="none"/>
+        </w:tabs>
+        <w:ind w:hanging="283" w:start="709"/>
+        <w:rPr/>
+      </w:pPr>
+      <w:r>
+        <w:rPr/>
+        <w:t xml:space="preserve">Implement a factory function that accepts </w:t>
+      </w:r>
+      <w:r>
+        <w:rPr>
+          <w:rStyle w:val="SourceText"/>
+        </w:rPr>
+        <w:t>title</w:t>
+      </w:r>
+      <w:r>
+        <w:rPr/>
+        <w:t xml:space="preserve">, </w:t>
+      </w:r>
+      <w:r>
+        <w:rPr>
+          <w:rStyle w:val="SourceText"/>
+        </w:rPr>
+        <w:t>author</w:t>
+      </w:r>
+      <w:r>
+        <w:rPr/>
+        <w:t xml:space="preserve">, and </w:t>
+      </w:r>
+      <w:r>
+        <w:rPr>
+          <w:rStyle w:val="SourceText"/>
+        </w:rPr>
+        <w:t>content</w:t>
+      </w:r>
+      <w:r>
+        <w:rPr/>
+        <w:t xml:space="preserve"> as parameters and creates a new post instance in the database.</w:t>
+      </w:r>
+    </w:p>
+    <w:p>
+      <w:pPr>
+        <w:pStyle w:val="BodyText"/>
+        <w:rPr/>
+      </w:pPr>
+      <w:r>
+        <w:rPr>
+          <w:rStyle w:val="Strong"/>
+        </w:rPr>
+        <w:t>Get Post:</w:t>
+      </w:r>
+    </w:p>
+    <w:p>
+      <w:pPr>
+        <w:pStyle w:val="BodyText"/>
+        <w:numPr>
+          <w:ilvl w:val="0"/>
+          <w:numId w:val="20"/>
+        </w:numPr>
+        <w:tabs>
+          <w:tab w:val="clear" w:pos="709"/>
+          <w:tab w:val="left" w:pos="0" w:leader="none"/>
+        </w:tabs>
+        <w:ind w:hanging="283" w:start="709"/>
+        <w:rPr/>
+      </w:pPr>
+      <w:r>
+        <w:rPr/>
+        <w:t xml:space="preserve">Create a function that retrieves a specific post by its </w:t>
+      </w:r>
+      <w:r>
+        <w:rPr>
+          <w:rStyle w:val="SourceText"/>
+        </w:rPr>
+        <w:t>id</w:t>
+      </w:r>
+      <w:r>
+        <w:rPr/>
+        <w:t xml:space="preserve"> and returns it as a JSON object.</w:t>
+      </w:r>
+    </w:p>
+    <w:p>
+      <w:pPr>
+        <w:pStyle w:val="BodyText"/>
+        <w:rPr/>
+      </w:pPr>
+      <w:r>
+        <w:rPr>
+          <w:rStyle w:val="Strong"/>
+        </w:rPr>
+        <w:t>Update Post:</w:t>
+      </w:r>
+    </w:p>
+    <w:p>
+      <w:pPr>
+        <w:pStyle w:val="BodyText"/>
+        <w:numPr>
+          <w:ilvl w:val="0"/>
+          <w:numId w:val="21"/>
+        </w:numPr>
+        <w:tabs>
+          <w:tab w:val="clear" w:pos="709"/>
+          <w:tab w:val="left" w:pos="0" w:leader="none"/>
+        </w:tabs>
+        <w:ind w:hanging="283" w:start="709"/>
+        <w:rPr/>
+      </w:pPr>
+      <w:r>
+        <w:rPr/>
+        <w:t xml:space="preserve">Develop a function that updates an existing post based on a modified JSON object that includes the post's </w:t>
+      </w:r>
+      <w:r>
+        <w:rPr>
+          <w:rStyle w:val="SourceText"/>
+        </w:rPr>
+        <w:t>id</w:t>
+      </w:r>
+      <w:r>
+        <w:rPr/>
+        <w:t>.</w:t>
+      </w:r>
+    </w:p>
+    <w:p>
+      <w:pPr>
+        <w:pStyle w:val="BodyText"/>
+        <w:rPr/>
+      </w:pPr>
+      <w:r>
+        <w:rPr>
+          <w:rStyle w:val="Strong"/>
+        </w:rPr>
+        <w:t>Get All Posts:</w:t>
+      </w:r>
+    </w:p>
+    <w:p>
+      <w:pPr>
+        <w:pStyle w:val="BodyText"/>
+        <w:numPr>
+          <w:ilvl w:val="0"/>
+          <w:numId w:val="22"/>
+        </w:numPr>
+        <w:tabs>
+          <w:tab w:val="clear" w:pos="709"/>
+          <w:tab w:val="left" w:pos="0" w:leader="none"/>
+        </w:tabs>
+        <w:ind w:hanging="283" w:start="709"/>
+        <w:rPr/>
+      </w:pPr>
+      <w:r>
+        <w:rPr/>
+        <w:t>Implement a function to retrieve all posts from the database and return them as a list of JSON objects.</w:t>
+      </w:r>
+    </w:p>
+    <w:p>
+      <w:pPr>
+        <w:pStyle w:val="BodyText"/>
+        <w:rPr/>
+      </w:pPr>
+      <w:r>
+        <w:rPr>
+          <w:rStyle w:val="Strong"/>
+        </w:rPr>
+        <w:t>Delete Post:</w:t>
+      </w:r>
+    </w:p>
+    <w:p>
+      <w:pPr>
+        <w:pStyle w:val="BodyText"/>
+        <w:numPr>
+          <w:ilvl w:val="0"/>
+          <w:numId w:val="23"/>
+        </w:numPr>
+        <w:tabs>
+          <w:tab w:val="clear" w:pos="709"/>
+          <w:tab w:val="left" w:pos="0" w:leader="none"/>
+        </w:tabs>
+        <w:ind w:hanging="283" w:start="709"/>
+        <w:rPr/>
+      </w:pPr>
+      <w:r>
+        <w:rPr/>
+        <w:t xml:space="preserve">Create a function that deletes a post from the database given its </w:t>
+      </w:r>
+      <w:r>
+        <w:rPr>
+          <w:rStyle w:val="SourceText"/>
+        </w:rPr>
+        <w:t>id</w:t>
+      </w:r>
+      <w:r>
+        <w:rPr/>
+        <w:t>.</w:t>
+      </w:r>
+    </w:p>
+    <w:p>
+      <w:pPr>
         <w:pStyle w:val="BodyText"/>
         <w:tabs>
           <w:tab w:val="left" w:pos="709" w:leader="none"/>
@@ -4693,6 +5340,1239 @@
     </w:lvl>
   </w:abstractNum>
   <w:abstractNum w:abstractNumId="15">
+    <w:lvl w:ilvl="0">
+      <w:start w:val="1"/>
+      <w:numFmt w:val="bullet"/>
+      <w:lvlText w:val=""/>
+      <w:lvlJc w:val="start"/>
+      <w:pPr>
+        <w:tabs>
+          <w:tab w:val="num" w:pos="709"/>
+        </w:tabs>
+        <w:ind w:start="709" w:hanging="283"/>
+      </w:pPr>
+      <w:rPr>
+        <w:rFonts w:ascii="Symbol" w:hAnsi="Symbol" w:cs="Symbol" w:hint="default"/>
+      </w:rPr>
+    </w:lvl>
+    <w:lvl w:ilvl="1">
+      <w:start w:val="1"/>
+      <w:numFmt w:val="bullet"/>
+      <w:lvlText w:val=""/>
+      <w:lvlJc w:val="start"/>
+      <w:pPr>
+        <w:tabs>
+          <w:tab w:val="num" w:pos="1418"/>
+        </w:tabs>
+        <w:ind w:start="1418" w:hanging="283"/>
+      </w:pPr>
+      <w:rPr>
+        <w:rFonts w:ascii="Symbol" w:hAnsi="Symbol" w:cs="Symbol" w:hint="default"/>
+      </w:rPr>
+    </w:lvl>
+    <w:lvl w:ilvl="2">
+      <w:start w:val="1"/>
+      <w:numFmt w:val="bullet"/>
+      <w:lvlText w:val=""/>
+      <w:lvlJc w:val="start"/>
+      <w:pPr>
+        <w:tabs>
+          <w:tab w:val="num" w:pos="2127"/>
+        </w:tabs>
+        <w:ind w:start="2127" w:hanging="283"/>
+      </w:pPr>
+      <w:rPr>
+        <w:rFonts w:ascii="Symbol" w:hAnsi="Symbol" w:cs="Symbol" w:hint="default"/>
+      </w:rPr>
+    </w:lvl>
+    <w:lvl w:ilvl="3">
+      <w:start w:val="1"/>
+      <w:numFmt w:val="bullet"/>
+      <w:lvlText w:val=""/>
+      <w:lvlJc w:val="start"/>
+      <w:pPr>
+        <w:tabs>
+          <w:tab w:val="num" w:pos="2836"/>
+        </w:tabs>
+        <w:ind w:start="2836" w:hanging="283"/>
+      </w:pPr>
+      <w:rPr>
+        <w:rFonts w:ascii="Symbol" w:hAnsi="Symbol" w:cs="Symbol" w:hint="default"/>
+      </w:rPr>
+    </w:lvl>
+    <w:lvl w:ilvl="4">
+      <w:start w:val="1"/>
+      <w:numFmt w:val="bullet"/>
+      <w:lvlText w:val=""/>
+      <w:lvlJc w:val="start"/>
+      <w:pPr>
+        <w:tabs>
+          <w:tab w:val="num" w:pos="3545"/>
+        </w:tabs>
+        <w:ind w:start="3545" w:hanging="283"/>
+      </w:pPr>
+      <w:rPr>
+        <w:rFonts w:ascii="Symbol" w:hAnsi="Symbol" w:cs="Symbol" w:hint="default"/>
+      </w:rPr>
+    </w:lvl>
+    <w:lvl w:ilvl="5">
+      <w:start w:val="1"/>
+      <w:numFmt w:val="bullet"/>
+      <w:lvlText w:val=""/>
+      <w:lvlJc w:val="start"/>
+      <w:pPr>
+        <w:tabs>
+          <w:tab w:val="num" w:pos="4254"/>
+        </w:tabs>
+        <w:ind w:start="4254" w:hanging="283"/>
+      </w:pPr>
+      <w:rPr>
+        <w:rFonts w:ascii="Symbol" w:hAnsi="Symbol" w:cs="Symbol" w:hint="default"/>
+      </w:rPr>
+    </w:lvl>
+    <w:lvl w:ilvl="6">
+      <w:start w:val="1"/>
+      <w:numFmt w:val="bullet"/>
+      <w:lvlText w:val=""/>
+      <w:lvlJc w:val="start"/>
+      <w:pPr>
+        <w:tabs>
+          <w:tab w:val="num" w:pos="4963"/>
+        </w:tabs>
+        <w:ind w:start="4963" w:hanging="283"/>
+      </w:pPr>
+      <w:rPr>
+        <w:rFonts w:ascii="Symbol" w:hAnsi="Symbol" w:cs="Symbol" w:hint="default"/>
+      </w:rPr>
+    </w:lvl>
+    <w:lvl w:ilvl="7">
+      <w:start w:val="1"/>
+      <w:numFmt w:val="bullet"/>
+      <w:lvlText w:val=""/>
+      <w:lvlJc w:val="start"/>
+      <w:pPr>
+        <w:tabs>
+          <w:tab w:val="num" w:pos="5672"/>
+        </w:tabs>
+        <w:ind w:start="5672" w:hanging="283"/>
+      </w:pPr>
+      <w:rPr>
+        <w:rFonts w:ascii="Symbol" w:hAnsi="Symbol" w:cs="Symbol" w:hint="default"/>
+      </w:rPr>
+    </w:lvl>
+    <w:lvl w:ilvl="8">
+      <w:start w:val="1"/>
+      <w:numFmt w:val="bullet"/>
+      <w:lvlText w:val=""/>
+      <w:lvlJc w:val="start"/>
+      <w:pPr>
+        <w:tabs>
+          <w:tab w:val="num" w:pos="6381"/>
+        </w:tabs>
+        <w:ind w:start="6381" w:hanging="283"/>
+      </w:pPr>
+      <w:rPr>
+        <w:rFonts w:ascii="Symbol" w:hAnsi="Symbol" w:cs="Symbol" w:hint="default"/>
+      </w:rPr>
+    </w:lvl>
+  </w:abstractNum>
+  <w:abstractNum w:abstractNumId="16">
+    <w:lvl w:ilvl="0">
+      <w:start w:val="1"/>
+      <w:numFmt w:val="bullet"/>
+      <w:lvlText w:val=""/>
+      <w:lvlJc w:val="start"/>
+      <w:pPr>
+        <w:tabs>
+          <w:tab w:val="num" w:pos="709"/>
+        </w:tabs>
+        <w:ind w:start="709" w:hanging="283"/>
+      </w:pPr>
+      <w:rPr>
+        <w:rFonts w:ascii="Symbol" w:hAnsi="Symbol" w:cs="Symbol" w:hint="default"/>
+      </w:rPr>
+    </w:lvl>
+    <w:lvl w:ilvl="1">
+      <w:start w:val="1"/>
+      <w:numFmt w:val="bullet"/>
+      <w:lvlText w:val=""/>
+      <w:lvlJc w:val="start"/>
+      <w:pPr>
+        <w:tabs>
+          <w:tab w:val="num" w:pos="1418"/>
+        </w:tabs>
+        <w:ind w:start="1418" w:hanging="283"/>
+      </w:pPr>
+      <w:rPr>
+        <w:rFonts w:ascii="Symbol" w:hAnsi="Symbol" w:cs="Symbol" w:hint="default"/>
+      </w:rPr>
+    </w:lvl>
+    <w:lvl w:ilvl="2">
+      <w:start w:val="1"/>
+      <w:numFmt w:val="bullet"/>
+      <w:lvlText w:val=""/>
+      <w:lvlJc w:val="start"/>
+      <w:pPr>
+        <w:tabs>
+          <w:tab w:val="num" w:pos="2127"/>
+        </w:tabs>
+        <w:ind w:start="2127" w:hanging="283"/>
+      </w:pPr>
+      <w:rPr>
+        <w:rFonts w:ascii="Symbol" w:hAnsi="Symbol" w:cs="Symbol" w:hint="default"/>
+      </w:rPr>
+    </w:lvl>
+    <w:lvl w:ilvl="3">
+      <w:start w:val="1"/>
+      <w:numFmt w:val="bullet"/>
+      <w:lvlText w:val=""/>
+      <w:lvlJc w:val="start"/>
+      <w:pPr>
+        <w:tabs>
+          <w:tab w:val="num" w:pos="2836"/>
+        </w:tabs>
+        <w:ind w:start="2836" w:hanging="283"/>
+      </w:pPr>
+      <w:rPr>
+        <w:rFonts w:ascii="Symbol" w:hAnsi="Symbol" w:cs="Symbol" w:hint="default"/>
+      </w:rPr>
+    </w:lvl>
+    <w:lvl w:ilvl="4">
+      <w:start w:val="1"/>
+      <w:numFmt w:val="bullet"/>
+      <w:lvlText w:val=""/>
+      <w:lvlJc w:val="start"/>
+      <w:pPr>
+        <w:tabs>
+          <w:tab w:val="num" w:pos="3545"/>
+        </w:tabs>
+        <w:ind w:start="3545" w:hanging="283"/>
+      </w:pPr>
+      <w:rPr>
+        <w:rFonts w:ascii="Symbol" w:hAnsi="Symbol" w:cs="Symbol" w:hint="default"/>
+      </w:rPr>
+    </w:lvl>
+    <w:lvl w:ilvl="5">
+      <w:start w:val="1"/>
+      <w:numFmt w:val="bullet"/>
+      <w:lvlText w:val=""/>
+      <w:lvlJc w:val="start"/>
+      <w:pPr>
+        <w:tabs>
+          <w:tab w:val="num" w:pos="4254"/>
+        </w:tabs>
+        <w:ind w:start="4254" w:hanging="283"/>
+      </w:pPr>
+      <w:rPr>
+        <w:rFonts w:ascii="Symbol" w:hAnsi="Symbol" w:cs="Symbol" w:hint="default"/>
+      </w:rPr>
+    </w:lvl>
+    <w:lvl w:ilvl="6">
+      <w:start w:val="1"/>
+      <w:numFmt w:val="bullet"/>
+      <w:lvlText w:val=""/>
+      <w:lvlJc w:val="start"/>
+      <w:pPr>
+        <w:tabs>
+          <w:tab w:val="num" w:pos="4963"/>
+        </w:tabs>
+        <w:ind w:start="4963" w:hanging="283"/>
+      </w:pPr>
+      <w:rPr>
+        <w:rFonts w:ascii="Symbol" w:hAnsi="Symbol" w:cs="Symbol" w:hint="default"/>
+      </w:rPr>
+    </w:lvl>
+    <w:lvl w:ilvl="7">
+      <w:start w:val="1"/>
+      <w:numFmt w:val="bullet"/>
+      <w:lvlText w:val=""/>
+      <w:lvlJc w:val="start"/>
+      <w:pPr>
+        <w:tabs>
+          <w:tab w:val="num" w:pos="5672"/>
+        </w:tabs>
+        <w:ind w:start="5672" w:hanging="283"/>
+      </w:pPr>
+      <w:rPr>
+        <w:rFonts w:ascii="Symbol" w:hAnsi="Symbol" w:cs="Symbol" w:hint="default"/>
+      </w:rPr>
+    </w:lvl>
+    <w:lvl w:ilvl="8">
+      <w:start w:val="1"/>
+      <w:numFmt w:val="bullet"/>
+      <w:lvlText w:val=""/>
+      <w:lvlJc w:val="start"/>
+      <w:pPr>
+        <w:tabs>
+          <w:tab w:val="num" w:pos="6381"/>
+        </w:tabs>
+        <w:ind w:start="6381" w:hanging="283"/>
+      </w:pPr>
+      <w:rPr>
+        <w:rFonts w:ascii="Symbol" w:hAnsi="Symbol" w:cs="Symbol" w:hint="default"/>
+      </w:rPr>
+    </w:lvl>
+  </w:abstractNum>
+  <w:abstractNum w:abstractNumId="17">
+    <w:lvl w:ilvl="0">
+      <w:start w:val="1"/>
+      <w:numFmt w:val="bullet"/>
+      <w:lvlText w:val=""/>
+      <w:lvlJc w:val="start"/>
+      <w:pPr>
+        <w:tabs>
+          <w:tab w:val="num" w:pos="709"/>
+        </w:tabs>
+        <w:ind w:start="709" w:hanging="283"/>
+      </w:pPr>
+      <w:rPr>
+        <w:rFonts w:ascii="Symbol" w:hAnsi="Symbol" w:cs="Symbol" w:hint="default"/>
+      </w:rPr>
+    </w:lvl>
+    <w:lvl w:ilvl="1">
+      <w:start w:val="1"/>
+      <w:numFmt w:val="bullet"/>
+      <w:lvlText w:val=""/>
+      <w:lvlJc w:val="start"/>
+      <w:pPr>
+        <w:tabs>
+          <w:tab w:val="num" w:pos="1418"/>
+        </w:tabs>
+        <w:ind w:start="1418" w:hanging="283"/>
+      </w:pPr>
+      <w:rPr>
+        <w:rFonts w:ascii="Symbol" w:hAnsi="Symbol" w:cs="Symbol" w:hint="default"/>
+      </w:rPr>
+    </w:lvl>
+    <w:lvl w:ilvl="2">
+      <w:start w:val="1"/>
+      <w:numFmt w:val="bullet"/>
+      <w:lvlText w:val=""/>
+      <w:lvlJc w:val="start"/>
+      <w:pPr>
+        <w:tabs>
+          <w:tab w:val="num" w:pos="2127"/>
+        </w:tabs>
+        <w:ind w:start="2127" w:hanging="283"/>
+      </w:pPr>
+      <w:rPr>
+        <w:rFonts w:ascii="Symbol" w:hAnsi="Symbol" w:cs="Symbol" w:hint="default"/>
+      </w:rPr>
+    </w:lvl>
+    <w:lvl w:ilvl="3">
+      <w:start w:val="1"/>
+      <w:numFmt w:val="bullet"/>
+      <w:lvlText w:val=""/>
+      <w:lvlJc w:val="start"/>
+      <w:pPr>
+        <w:tabs>
+          <w:tab w:val="num" w:pos="2836"/>
+        </w:tabs>
+        <w:ind w:start="2836" w:hanging="283"/>
+      </w:pPr>
+      <w:rPr>
+        <w:rFonts w:ascii="Symbol" w:hAnsi="Symbol" w:cs="Symbol" w:hint="default"/>
+      </w:rPr>
+    </w:lvl>
+    <w:lvl w:ilvl="4">
+      <w:start w:val="1"/>
+      <w:numFmt w:val="bullet"/>
+      <w:lvlText w:val=""/>
+      <w:lvlJc w:val="start"/>
+      <w:pPr>
+        <w:tabs>
+          <w:tab w:val="num" w:pos="3545"/>
+        </w:tabs>
+        <w:ind w:start="3545" w:hanging="283"/>
+      </w:pPr>
+      <w:rPr>
+        <w:rFonts w:ascii="Symbol" w:hAnsi="Symbol" w:cs="Symbol" w:hint="default"/>
+      </w:rPr>
+    </w:lvl>
+    <w:lvl w:ilvl="5">
+      <w:start w:val="1"/>
+      <w:numFmt w:val="bullet"/>
+      <w:lvlText w:val=""/>
+      <w:lvlJc w:val="start"/>
+      <w:pPr>
+        <w:tabs>
+          <w:tab w:val="num" w:pos="4254"/>
+        </w:tabs>
+        <w:ind w:start="4254" w:hanging="283"/>
+      </w:pPr>
+      <w:rPr>
+        <w:rFonts w:ascii="Symbol" w:hAnsi="Symbol" w:cs="Symbol" w:hint="default"/>
+      </w:rPr>
+    </w:lvl>
+    <w:lvl w:ilvl="6">
+      <w:start w:val="1"/>
+      <w:numFmt w:val="bullet"/>
+      <w:lvlText w:val=""/>
+      <w:lvlJc w:val="start"/>
+      <w:pPr>
+        <w:tabs>
+          <w:tab w:val="num" w:pos="4963"/>
+        </w:tabs>
+        <w:ind w:start="4963" w:hanging="283"/>
+      </w:pPr>
+      <w:rPr>
+        <w:rFonts w:ascii="Symbol" w:hAnsi="Symbol" w:cs="Symbol" w:hint="default"/>
+      </w:rPr>
+    </w:lvl>
+    <w:lvl w:ilvl="7">
+      <w:start w:val="1"/>
+      <w:numFmt w:val="bullet"/>
+      <w:lvlText w:val=""/>
+      <w:lvlJc w:val="start"/>
+      <w:pPr>
+        <w:tabs>
+          <w:tab w:val="num" w:pos="5672"/>
+        </w:tabs>
+        <w:ind w:start="5672" w:hanging="283"/>
+      </w:pPr>
+      <w:rPr>
+        <w:rFonts w:ascii="Symbol" w:hAnsi="Symbol" w:cs="Symbol" w:hint="default"/>
+      </w:rPr>
+    </w:lvl>
+    <w:lvl w:ilvl="8">
+      <w:start w:val="1"/>
+      <w:numFmt w:val="bullet"/>
+      <w:lvlText w:val=""/>
+      <w:lvlJc w:val="start"/>
+      <w:pPr>
+        <w:tabs>
+          <w:tab w:val="num" w:pos="6381"/>
+        </w:tabs>
+        <w:ind w:start="6381" w:hanging="283"/>
+      </w:pPr>
+      <w:rPr>
+        <w:rFonts w:ascii="Symbol" w:hAnsi="Symbol" w:cs="Symbol" w:hint="default"/>
+      </w:rPr>
+    </w:lvl>
+  </w:abstractNum>
+  <w:abstractNum w:abstractNumId="18">
+    <w:lvl w:ilvl="0">
+      <w:start w:val="1"/>
+      <w:numFmt w:val="bullet"/>
+      <w:lvlText w:val=""/>
+      <w:lvlJc w:val="start"/>
+      <w:pPr>
+        <w:tabs>
+          <w:tab w:val="num" w:pos="709"/>
+        </w:tabs>
+        <w:ind w:start="709" w:hanging="283"/>
+      </w:pPr>
+      <w:rPr>
+        <w:rFonts w:ascii="Symbol" w:hAnsi="Symbol" w:cs="Symbol" w:hint="default"/>
+      </w:rPr>
+    </w:lvl>
+    <w:lvl w:ilvl="1">
+      <w:start w:val="1"/>
+      <w:numFmt w:val="bullet"/>
+      <w:lvlText w:val=""/>
+      <w:lvlJc w:val="start"/>
+      <w:pPr>
+        <w:tabs>
+          <w:tab w:val="num" w:pos="1418"/>
+        </w:tabs>
+        <w:ind w:start="1418" w:hanging="283"/>
+      </w:pPr>
+      <w:rPr>
+        <w:rFonts w:ascii="Symbol" w:hAnsi="Symbol" w:cs="Symbol" w:hint="default"/>
+      </w:rPr>
+    </w:lvl>
+    <w:lvl w:ilvl="2">
+      <w:start w:val="1"/>
+      <w:numFmt w:val="bullet"/>
+      <w:lvlText w:val=""/>
+      <w:lvlJc w:val="start"/>
+      <w:pPr>
+        <w:tabs>
+          <w:tab w:val="num" w:pos="2127"/>
+        </w:tabs>
+        <w:ind w:start="2127" w:hanging="283"/>
+      </w:pPr>
+      <w:rPr>
+        <w:rFonts w:ascii="Symbol" w:hAnsi="Symbol" w:cs="Symbol" w:hint="default"/>
+      </w:rPr>
+    </w:lvl>
+    <w:lvl w:ilvl="3">
+      <w:start w:val="1"/>
+      <w:numFmt w:val="bullet"/>
+      <w:lvlText w:val=""/>
+      <w:lvlJc w:val="start"/>
+      <w:pPr>
+        <w:tabs>
+          <w:tab w:val="num" w:pos="2836"/>
+        </w:tabs>
+        <w:ind w:start="2836" w:hanging="283"/>
+      </w:pPr>
+      <w:rPr>
+        <w:rFonts w:ascii="Symbol" w:hAnsi="Symbol" w:cs="Symbol" w:hint="default"/>
+      </w:rPr>
+    </w:lvl>
+    <w:lvl w:ilvl="4">
+      <w:start w:val="1"/>
+      <w:numFmt w:val="bullet"/>
+      <w:lvlText w:val=""/>
+      <w:lvlJc w:val="start"/>
+      <w:pPr>
+        <w:tabs>
+          <w:tab w:val="num" w:pos="3545"/>
+        </w:tabs>
+        <w:ind w:start="3545" w:hanging="283"/>
+      </w:pPr>
+      <w:rPr>
+        <w:rFonts w:ascii="Symbol" w:hAnsi="Symbol" w:cs="Symbol" w:hint="default"/>
+      </w:rPr>
+    </w:lvl>
+    <w:lvl w:ilvl="5">
+      <w:start w:val="1"/>
+      <w:numFmt w:val="bullet"/>
+      <w:lvlText w:val=""/>
+      <w:lvlJc w:val="start"/>
+      <w:pPr>
+        <w:tabs>
+          <w:tab w:val="num" w:pos="4254"/>
+        </w:tabs>
+        <w:ind w:start="4254" w:hanging="283"/>
+      </w:pPr>
+      <w:rPr>
+        <w:rFonts w:ascii="Symbol" w:hAnsi="Symbol" w:cs="Symbol" w:hint="default"/>
+      </w:rPr>
+    </w:lvl>
+    <w:lvl w:ilvl="6">
+      <w:start w:val="1"/>
+      <w:numFmt w:val="bullet"/>
+      <w:lvlText w:val=""/>
+      <w:lvlJc w:val="start"/>
+      <w:pPr>
+        <w:tabs>
+          <w:tab w:val="num" w:pos="4963"/>
+        </w:tabs>
+        <w:ind w:start="4963" w:hanging="283"/>
+      </w:pPr>
+      <w:rPr>
+        <w:rFonts w:ascii="Symbol" w:hAnsi="Symbol" w:cs="Symbol" w:hint="default"/>
+      </w:rPr>
+    </w:lvl>
+    <w:lvl w:ilvl="7">
+      <w:start w:val="1"/>
+      <w:numFmt w:val="bullet"/>
+      <w:lvlText w:val=""/>
+      <w:lvlJc w:val="start"/>
+      <w:pPr>
+        <w:tabs>
+          <w:tab w:val="num" w:pos="5672"/>
+        </w:tabs>
+        <w:ind w:start="5672" w:hanging="283"/>
+      </w:pPr>
+      <w:rPr>
+        <w:rFonts w:ascii="Symbol" w:hAnsi="Symbol" w:cs="Symbol" w:hint="default"/>
+      </w:rPr>
+    </w:lvl>
+    <w:lvl w:ilvl="8">
+      <w:start w:val="1"/>
+      <w:numFmt w:val="bullet"/>
+      <w:lvlText w:val=""/>
+      <w:lvlJc w:val="start"/>
+      <w:pPr>
+        <w:tabs>
+          <w:tab w:val="num" w:pos="6381"/>
+        </w:tabs>
+        <w:ind w:start="6381" w:hanging="283"/>
+      </w:pPr>
+      <w:rPr>
+        <w:rFonts w:ascii="Symbol" w:hAnsi="Symbol" w:cs="Symbol" w:hint="default"/>
+      </w:rPr>
+    </w:lvl>
+  </w:abstractNum>
+  <w:abstractNum w:abstractNumId="19">
+    <w:lvl w:ilvl="0">
+      <w:start w:val="1"/>
+      <w:numFmt w:val="bullet"/>
+      <w:lvlText w:val=""/>
+      <w:lvlJc w:val="start"/>
+      <w:pPr>
+        <w:tabs>
+          <w:tab w:val="num" w:pos="709"/>
+        </w:tabs>
+        <w:ind w:start="709" w:hanging="283"/>
+      </w:pPr>
+      <w:rPr>
+        <w:rFonts w:ascii="Symbol" w:hAnsi="Symbol" w:cs="Symbol" w:hint="default"/>
+      </w:rPr>
+    </w:lvl>
+    <w:lvl w:ilvl="1">
+      <w:start w:val="1"/>
+      <w:numFmt w:val="bullet"/>
+      <w:lvlText w:val=""/>
+      <w:lvlJc w:val="start"/>
+      <w:pPr>
+        <w:tabs>
+          <w:tab w:val="num" w:pos="1418"/>
+        </w:tabs>
+        <w:ind w:start="1418" w:hanging="283"/>
+      </w:pPr>
+      <w:rPr>
+        <w:rFonts w:ascii="Symbol" w:hAnsi="Symbol" w:cs="Symbol" w:hint="default"/>
+      </w:rPr>
+    </w:lvl>
+    <w:lvl w:ilvl="2">
+      <w:start w:val="1"/>
+      <w:numFmt w:val="bullet"/>
+      <w:lvlText w:val=""/>
+      <w:lvlJc w:val="start"/>
+      <w:pPr>
+        <w:tabs>
+          <w:tab w:val="num" w:pos="2127"/>
+        </w:tabs>
+        <w:ind w:start="2127" w:hanging="283"/>
+      </w:pPr>
+      <w:rPr>
+        <w:rFonts w:ascii="Symbol" w:hAnsi="Symbol" w:cs="Symbol" w:hint="default"/>
+      </w:rPr>
+    </w:lvl>
+    <w:lvl w:ilvl="3">
+      <w:start w:val="1"/>
+      <w:numFmt w:val="bullet"/>
+      <w:lvlText w:val=""/>
+      <w:lvlJc w:val="start"/>
+      <w:pPr>
+        <w:tabs>
+          <w:tab w:val="num" w:pos="2836"/>
+        </w:tabs>
+        <w:ind w:start="2836" w:hanging="283"/>
+      </w:pPr>
+      <w:rPr>
+        <w:rFonts w:ascii="Symbol" w:hAnsi="Symbol" w:cs="Symbol" w:hint="default"/>
+      </w:rPr>
+    </w:lvl>
+    <w:lvl w:ilvl="4">
+      <w:start w:val="1"/>
+      <w:numFmt w:val="bullet"/>
+      <w:lvlText w:val=""/>
+      <w:lvlJc w:val="start"/>
+      <w:pPr>
+        <w:tabs>
+          <w:tab w:val="num" w:pos="3545"/>
+        </w:tabs>
+        <w:ind w:start="3545" w:hanging="283"/>
+      </w:pPr>
+      <w:rPr>
+        <w:rFonts w:ascii="Symbol" w:hAnsi="Symbol" w:cs="Symbol" w:hint="default"/>
+      </w:rPr>
+    </w:lvl>
+    <w:lvl w:ilvl="5">
+      <w:start w:val="1"/>
+      <w:numFmt w:val="bullet"/>
+      <w:lvlText w:val=""/>
+      <w:lvlJc w:val="start"/>
+      <w:pPr>
+        <w:tabs>
+          <w:tab w:val="num" w:pos="4254"/>
+        </w:tabs>
+        <w:ind w:start="4254" w:hanging="283"/>
+      </w:pPr>
+      <w:rPr>
+        <w:rFonts w:ascii="Symbol" w:hAnsi="Symbol" w:cs="Symbol" w:hint="default"/>
+      </w:rPr>
+    </w:lvl>
+    <w:lvl w:ilvl="6">
+      <w:start w:val="1"/>
+      <w:numFmt w:val="bullet"/>
+      <w:lvlText w:val=""/>
+      <w:lvlJc w:val="start"/>
+      <w:pPr>
+        <w:tabs>
+          <w:tab w:val="num" w:pos="4963"/>
+        </w:tabs>
+        <w:ind w:start="4963" w:hanging="283"/>
+      </w:pPr>
+      <w:rPr>
+        <w:rFonts w:ascii="Symbol" w:hAnsi="Symbol" w:cs="Symbol" w:hint="default"/>
+      </w:rPr>
+    </w:lvl>
+    <w:lvl w:ilvl="7">
+      <w:start w:val="1"/>
+      <w:numFmt w:val="bullet"/>
+      <w:lvlText w:val=""/>
+      <w:lvlJc w:val="start"/>
+      <w:pPr>
+        <w:tabs>
+          <w:tab w:val="num" w:pos="5672"/>
+        </w:tabs>
+        <w:ind w:start="5672" w:hanging="283"/>
+      </w:pPr>
+      <w:rPr>
+        <w:rFonts w:ascii="Symbol" w:hAnsi="Symbol" w:cs="Symbol" w:hint="default"/>
+      </w:rPr>
+    </w:lvl>
+    <w:lvl w:ilvl="8">
+      <w:start w:val="1"/>
+      <w:numFmt w:val="bullet"/>
+      <w:lvlText w:val=""/>
+      <w:lvlJc w:val="start"/>
+      <w:pPr>
+        <w:tabs>
+          <w:tab w:val="num" w:pos="6381"/>
+        </w:tabs>
+        <w:ind w:start="6381" w:hanging="283"/>
+      </w:pPr>
+      <w:rPr>
+        <w:rFonts w:ascii="Symbol" w:hAnsi="Symbol" w:cs="Symbol" w:hint="default"/>
+      </w:rPr>
+    </w:lvl>
+  </w:abstractNum>
+  <w:abstractNum w:abstractNumId="20">
+    <w:lvl w:ilvl="0">
+      <w:start w:val="1"/>
+      <w:numFmt w:val="bullet"/>
+      <w:lvlText w:val=""/>
+      <w:lvlJc w:val="start"/>
+      <w:pPr>
+        <w:tabs>
+          <w:tab w:val="num" w:pos="709"/>
+        </w:tabs>
+        <w:ind w:start="709" w:hanging="283"/>
+      </w:pPr>
+      <w:rPr>
+        <w:rFonts w:ascii="Symbol" w:hAnsi="Symbol" w:cs="Symbol" w:hint="default"/>
+      </w:rPr>
+    </w:lvl>
+    <w:lvl w:ilvl="1">
+      <w:start w:val="1"/>
+      <w:numFmt w:val="bullet"/>
+      <w:lvlText w:val=""/>
+      <w:lvlJc w:val="start"/>
+      <w:pPr>
+        <w:tabs>
+          <w:tab w:val="num" w:pos="1418"/>
+        </w:tabs>
+        <w:ind w:start="1418" w:hanging="283"/>
+      </w:pPr>
+      <w:rPr>
+        <w:rFonts w:ascii="Symbol" w:hAnsi="Symbol" w:cs="Symbol" w:hint="default"/>
+      </w:rPr>
+    </w:lvl>
+    <w:lvl w:ilvl="2">
+      <w:start w:val="1"/>
+      <w:numFmt w:val="bullet"/>
+      <w:lvlText w:val=""/>
+      <w:lvlJc w:val="start"/>
+      <w:pPr>
+        <w:tabs>
+          <w:tab w:val="num" w:pos="2127"/>
+        </w:tabs>
+        <w:ind w:start="2127" w:hanging="283"/>
+      </w:pPr>
+      <w:rPr>
+        <w:rFonts w:ascii="Symbol" w:hAnsi="Symbol" w:cs="Symbol" w:hint="default"/>
+      </w:rPr>
+    </w:lvl>
+    <w:lvl w:ilvl="3">
+      <w:start w:val="1"/>
+      <w:numFmt w:val="bullet"/>
+      <w:lvlText w:val=""/>
+      <w:lvlJc w:val="start"/>
+      <w:pPr>
+        <w:tabs>
+          <w:tab w:val="num" w:pos="2836"/>
+        </w:tabs>
+        <w:ind w:start="2836" w:hanging="283"/>
+      </w:pPr>
+      <w:rPr>
+        <w:rFonts w:ascii="Symbol" w:hAnsi="Symbol" w:cs="Symbol" w:hint="default"/>
+      </w:rPr>
+    </w:lvl>
+    <w:lvl w:ilvl="4">
+      <w:start w:val="1"/>
+      <w:numFmt w:val="bullet"/>
+      <w:lvlText w:val=""/>
+      <w:lvlJc w:val="start"/>
+      <w:pPr>
+        <w:tabs>
+          <w:tab w:val="num" w:pos="3545"/>
+        </w:tabs>
+        <w:ind w:start="3545" w:hanging="283"/>
+      </w:pPr>
+      <w:rPr>
+        <w:rFonts w:ascii="Symbol" w:hAnsi="Symbol" w:cs="Symbol" w:hint="default"/>
+      </w:rPr>
+    </w:lvl>
+    <w:lvl w:ilvl="5">
+      <w:start w:val="1"/>
+      <w:numFmt w:val="bullet"/>
+      <w:lvlText w:val=""/>
+      <w:lvlJc w:val="start"/>
+      <w:pPr>
+        <w:tabs>
+          <w:tab w:val="num" w:pos="4254"/>
+        </w:tabs>
+        <w:ind w:start="4254" w:hanging="283"/>
+      </w:pPr>
+      <w:rPr>
+        <w:rFonts w:ascii="Symbol" w:hAnsi="Symbol" w:cs="Symbol" w:hint="default"/>
+      </w:rPr>
+    </w:lvl>
+    <w:lvl w:ilvl="6">
+      <w:start w:val="1"/>
+      <w:numFmt w:val="bullet"/>
+      <w:lvlText w:val=""/>
+      <w:lvlJc w:val="start"/>
+      <w:pPr>
+        <w:tabs>
+          <w:tab w:val="num" w:pos="4963"/>
+        </w:tabs>
+        <w:ind w:start="4963" w:hanging="283"/>
+      </w:pPr>
+      <w:rPr>
+        <w:rFonts w:ascii="Symbol" w:hAnsi="Symbol" w:cs="Symbol" w:hint="default"/>
+      </w:rPr>
+    </w:lvl>
+    <w:lvl w:ilvl="7">
+      <w:start w:val="1"/>
+      <w:numFmt w:val="bullet"/>
+      <w:lvlText w:val=""/>
+      <w:lvlJc w:val="start"/>
+      <w:pPr>
+        <w:tabs>
+          <w:tab w:val="num" w:pos="5672"/>
+        </w:tabs>
+        <w:ind w:start="5672" w:hanging="283"/>
+      </w:pPr>
+      <w:rPr>
+        <w:rFonts w:ascii="Symbol" w:hAnsi="Symbol" w:cs="Symbol" w:hint="default"/>
+      </w:rPr>
+    </w:lvl>
+    <w:lvl w:ilvl="8">
+      <w:start w:val="1"/>
+      <w:numFmt w:val="bullet"/>
+      <w:lvlText w:val=""/>
+      <w:lvlJc w:val="start"/>
+      <w:pPr>
+        <w:tabs>
+          <w:tab w:val="num" w:pos="6381"/>
+        </w:tabs>
+        <w:ind w:start="6381" w:hanging="283"/>
+      </w:pPr>
+      <w:rPr>
+        <w:rFonts w:ascii="Symbol" w:hAnsi="Symbol" w:cs="Symbol" w:hint="default"/>
+      </w:rPr>
+    </w:lvl>
+  </w:abstractNum>
+  <w:abstractNum w:abstractNumId="21">
+    <w:lvl w:ilvl="0">
+      <w:start w:val="1"/>
+      <w:numFmt w:val="bullet"/>
+      <w:lvlText w:val=""/>
+      <w:lvlJc w:val="start"/>
+      <w:pPr>
+        <w:tabs>
+          <w:tab w:val="num" w:pos="709"/>
+        </w:tabs>
+        <w:ind w:start="709" w:hanging="283"/>
+      </w:pPr>
+      <w:rPr>
+        <w:rFonts w:ascii="Symbol" w:hAnsi="Symbol" w:cs="Symbol" w:hint="default"/>
+      </w:rPr>
+    </w:lvl>
+    <w:lvl w:ilvl="1">
+      <w:start w:val="1"/>
+      <w:numFmt w:val="bullet"/>
+      <w:lvlText w:val=""/>
+      <w:lvlJc w:val="start"/>
+      <w:pPr>
+        <w:tabs>
+          <w:tab w:val="num" w:pos="1418"/>
+        </w:tabs>
+        <w:ind w:start="1418" w:hanging="283"/>
+      </w:pPr>
+      <w:rPr>
+        <w:rFonts w:ascii="Symbol" w:hAnsi="Symbol" w:cs="Symbol" w:hint="default"/>
+      </w:rPr>
+    </w:lvl>
+    <w:lvl w:ilvl="2">
+      <w:start w:val="1"/>
+      <w:numFmt w:val="bullet"/>
+      <w:lvlText w:val=""/>
+      <w:lvlJc w:val="start"/>
+      <w:pPr>
+        <w:tabs>
+          <w:tab w:val="num" w:pos="2127"/>
+        </w:tabs>
+        <w:ind w:start="2127" w:hanging="283"/>
+      </w:pPr>
+      <w:rPr>
+        <w:rFonts w:ascii="Symbol" w:hAnsi="Symbol" w:cs="Symbol" w:hint="default"/>
+      </w:rPr>
+    </w:lvl>
+    <w:lvl w:ilvl="3">
+      <w:start w:val="1"/>
+      <w:numFmt w:val="bullet"/>
+      <w:lvlText w:val=""/>
+      <w:lvlJc w:val="start"/>
+      <w:pPr>
+        <w:tabs>
+          <w:tab w:val="num" w:pos="2836"/>
+        </w:tabs>
+        <w:ind w:start="2836" w:hanging="283"/>
+      </w:pPr>
+      <w:rPr>
+        <w:rFonts w:ascii="Symbol" w:hAnsi="Symbol" w:cs="Symbol" w:hint="default"/>
+      </w:rPr>
+    </w:lvl>
+    <w:lvl w:ilvl="4">
+      <w:start w:val="1"/>
+      <w:numFmt w:val="bullet"/>
+      <w:lvlText w:val=""/>
+      <w:lvlJc w:val="start"/>
+      <w:pPr>
+        <w:tabs>
+          <w:tab w:val="num" w:pos="3545"/>
+        </w:tabs>
+        <w:ind w:start="3545" w:hanging="283"/>
+      </w:pPr>
+      <w:rPr>
+        <w:rFonts w:ascii="Symbol" w:hAnsi="Symbol" w:cs="Symbol" w:hint="default"/>
+      </w:rPr>
+    </w:lvl>
+    <w:lvl w:ilvl="5">
+      <w:start w:val="1"/>
+      <w:numFmt w:val="bullet"/>
+      <w:lvlText w:val=""/>
+      <w:lvlJc w:val="start"/>
+      <w:pPr>
+        <w:tabs>
+          <w:tab w:val="num" w:pos="4254"/>
+        </w:tabs>
+        <w:ind w:start="4254" w:hanging="283"/>
+      </w:pPr>
+      <w:rPr>
+        <w:rFonts w:ascii="Symbol" w:hAnsi="Symbol" w:cs="Symbol" w:hint="default"/>
+      </w:rPr>
+    </w:lvl>
+    <w:lvl w:ilvl="6">
+      <w:start w:val="1"/>
+      <w:numFmt w:val="bullet"/>
+      <w:lvlText w:val=""/>
+      <w:lvlJc w:val="start"/>
+      <w:pPr>
+        <w:tabs>
+          <w:tab w:val="num" w:pos="4963"/>
+        </w:tabs>
+        <w:ind w:start="4963" w:hanging="283"/>
+      </w:pPr>
+      <w:rPr>
+        <w:rFonts w:ascii="Symbol" w:hAnsi="Symbol" w:cs="Symbol" w:hint="default"/>
+      </w:rPr>
+    </w:lvl>
+    <w:lvl w:ilvl="7">
+      <w:start w:val="1"/>
+      <w:numFmt w:val="bullet"/>
+      <w:lvlText w:val=""/>
+      <w:lvlJc w:val="start"/>
+      <w:pPr>
+        <w:tabs>
+          <w:tab w:val="num" w:pos="5672"/>
+        </w:tabs>
+        <w:ind w:start="5672" w:hanging="283"/>
+      </w:pPr>
+      <w:rPr>
+        <w:rFonts w:ascii="Symbol" w:hAnsi="Symbol" w:cs="Symbol" w:hint="default"/>
+      </w:rPr>
+    </w:lvl>
+    <w:lvl w:ilvl="8">
+      <w:start w:val="1"/>
+      <w:numFmt w:val="bullet"/>
+      <w:lvlText w:val=""/>
+      <w:lvlJc w:val="start"/>
+      <w:pPr>
+        <w:tabs>
+          <w:tab w:val="num" w:pos="6381"/>
+        </w:tabs>
+        <w:ind w:start="6381" w:hanging="283"/>
+      </w:pPr>
+      <w:rPr>
+        <w:rFonts w:ascii="Symbol" w:hAnsi="Symbol" w:cs="Symbol" w:hint="default"/>
+      </w:rPr>
+    </w:lvl>
+  </w:abstractNum>
+  <w:abstractNum w:abstractNumId="22">
+    <w:lvl w:ilvl="0">
+      <w:start w:val="1"/>
+      <w:numFmt w:val="bullet"/>
+      <w:lvlText w:val=""/>
+      <w:lvlJc w:val="start"/>
+      <w:pPr>
+        <w:tabs>
+          <w:tab w:val="num" w:pos="709"/>
+        </w:tabs>
+        <w:ind w:start="709" w:hanging="283"/>
+      </w:pPr>
+      <w:rPr>
+        <w:rFonts w:ascii="Symbol" w:hAnsi="Symbol" w:cs="Symbol" w:hint="default"/>
+      </w:rPr>
+    </w:lvl>
+    <w:lvl w:ilvl="1">
+      <w:start w:val="1"/>
+      <w:numFmt w:val="bullet"/>
+      <w:lvlText w:val=""/>
+      <w:lvlJc w:val="start"/>
+      <w:pPr>
+        <w:tabs>
+          <w:tab w:val="num" w:pos="1418"/>
+        </w:tabs>
+        <w:ind w:start="1418" w:hanging="283"/>
+      </w:pPr>
+      <w:rPr>
+        <w:rFonts w:ascii="Symbol" w:hAnsi="Symbol" w:cs="Symbol" w:hint="default"/>
+      </w:rPr>
+    </w:lvl>
+    <w:lvl w:ilvl="2">
+      <w:start w:val="1"/>
+      <w:numFmt w:val="bullet"/>
+      <w:lvlText w:val=""/>
+      <w:lvlJc w:val="start"/>
+      <w:pPr>
+        <w:tabs>
+          <w:tab w:val="num" w:pos="2127"/>
+        </w:tabs>
+        <w:ind w:start="2127" w:hanging="283"/>
+      </w:pPr>
+      <w:rPr>
+        <w:rFonts w:ascii="Symbol" w:hAnsi="Symbol" w:cs="Symbol" w:hint="default"/>
+      </w:rPr>
+    </w:lvl>
+    <w:lvl w:ilvl="3">
+      <w:start w:val="1"/>
+      <w:numFmt w:val="bullet"/>
+      <w:lvlText w:val=""/>
+      <w:lvlJc w:val="start"/>
+      <w:pPr>
+        <w:tabs>
+          <w:tab w:val="num" w:pos="2836"/>
+        </w:tabs>
+        <w:ind w:start="2836" w:hanging="283"/>
+      </w:pPr>
+      <w:rPr>
+        <w:rFonts w:ascii="Symbol" w:hAnsi="Symbol" w:cs="Symbol" w:hint="default"/>
+      </w:rPr>
+    </w:lvl>
+    <w:lvl w:ilvl="4">
+      <w:start w:val="1"/>
+      <w:numFmt w:val="bullet"/>
+      <w:lvlText w:val=""/>
+      <w:lvlJc w:val="start"/>
+      <w:pPr>
+        <w:tabs>
+          <w:tab w:val="num" w:pos="3545"/>
+        </w:tabs>
+        <w:ind w:start="3545" w:hanging="283"/>
+      </w:pPr>
+      <w:rPr>
+        <w:rFonts w:ascii="Symbol" w:hAnsi="Symbol" w:cs="Symbol" w:hint="default"/>
+      </w:rPr>
+    </w:lvl>
+    <w:lvl w:ilvl="5">
+      <w:start w:val="1"/>
+      <w:numFmt w:val="bullet"/>
+      <w:lvlText w:val=""/>
+      <w:lvlJc w:val="start"/>
+      <w:pPr>
+        <w:tabs>
+          <w:tab w:val="num" w:pos="4254"/>
+        </w:tabs>
+        <w:ind w:start="4254" w:hanging="283"/>
+      </w:pPr>
+      <w:rPr>
+        <w:rFonts w:ascii="Symbol" w:hAnsi="Symbol" w:cs="Symbol" w:hint="default"/>
+      </w:rPr>
+    </w:lvl>
+    <w:lvl w:ilvl="6">
+      <w:start w:val="1"/>
+      <w:numFmt w:val="bullet"/>
+      <w:lvlText w:val=""/>
+      <w:lvlJc w:val="start"/>
+      <w:pPr>
+        <w:tabs>
+          <w:tab w:val="num" w:pos="4963"/>
+        </w:tabs>
+        <w:ind w:start="4963" w:hanging="283"/>
+      </w:pPr>
+      <w:rPr>
+        <w:rFonts w:ascii="Symbol" w:hAnsi="Symbol" w:cs="Symbol" w:hint="default"/>
+      </w:rPr>
+    </w:lvl>
+    <w:lvl w:ilvl="7">
+      <w:start w:val="1"/>
+      <w:numFmt w:val="bullet"/>
+      <w:lvlText w:val=""/>
+      <w:lvlJc w:val="start"/>
+      <w:pPr>
+        <w:tabs>
+          <w:tab w:val="num" w:pos="5672"/>
+        </w:tabs>
+        <w:ind w:start="5672" w:hanging="283"/>
+      </w:pPr>
+      <w:rPr>
+        <w:rFonts w:ascii="Symbol" w:hAnsi="Symbol" w:cs="Symbol" w:hint="default"/>
+      </w:rPr>
+    </w:lvl>
+    <w:lvl w:ilvl="8">
+      <w:start w:val="1"/>
+      <w:numFmt w:val="bullet"/>
+      <w:lvlText w:val=""/>
+      <w:lvlJc w:val="start"/>
+      <w:pPr>
+        <w:tabs>
+          <w:tab w:val="num" w:pos="6381"/>
+        </w:tabs>
+        <w:ind w:start="6381" w:hanging="283"/>
+      </w:pPr>
+      <w:rPr>
+        <w:rFonts w:ascii="Symbol" w:hAnsi="Symbol" w:cs="Symbol" w:hint="default"/>
+      </w:rPr>
+    </w:lvl>
+  </w:abstractNum>
+  <w:abstractNum w:abstractNumId="23">
+    <w:lvl w:ilvl="0">
+      <w:start w:val="1"/>
+      <w:numFmt w:val="bullet"/>
+      <w:lvlText w:val=""/>
+      <w:lvlJc w:val="start"/>
+      <w:pPr>
+        <w:tabs>
+          <w:tab w:val="num" w:pos="709"/>
+        </w:tabs>
+        <w:ind w:start="709" w:hanging="283"/>
+      </w:pPr>
+      <w:rPr>
+        <w:rFonts w:ascii="Symbol" w:hAnsi="Symbol" w:cs="Symbol" w:hint="default"/>
+      </w:rPr>
+    </w:lvl>
+    <w:lvl w:ilvl="1">
+      <w:start w:val="1"/>
+      <w:numFmt w:val="bullet"/>
+      <w:lvlText w:val=""/>
+      <w:lvlJc w:val="start"/>
+      <w:pPr>
+        <w:tabs>
+          <w:tab w:val="num" w:pos="1418"/>
+        </w:tabs>
+        <w:ind w:start="1418" w:hanging="283"/>
+      </w:pPr>
+      <w:rPr>
+        <w:rFonts w:ascii="Symbol" w:hAnsi="Symbol" w:cs="Symbol" w:hint="default"/>
+      </w:rPr>
+    </w:lvl>
+    <w:lvl w:ilvl="2">
+      <w:start w:val="1"/>
+      <w:numFmt w:val="bullet"/>
+      <w:lvlText w:val=""/>
+      <w:lvlJc w:val="start"/>
+      <w:pPr>
+        <w:tabs>
+          <w:tab w:val="num" w:pos="2127"/>
+        </w:tabs>
+        <w:ind w:start="2127" w:hanging="283"/>
+      </w:pPr>
+      <w:rPr>
+        <w:rFonts w:ascii="Symbol" w:hAnsi="Symbol" w:cs="Symbol" w:hint="default"/>
+      </w:rPr>
+    </w:lvl>
+    <w:lvl w:ilvl="3">
+      <w:start w:val="1"/>
+      <w:numFmt w:val="bullet"/>
+      <w:lvlText w:val=""/>
+      <w:lvlJc w:val="start"/>
+      <w:pPr>
+        <w:tabs>
+          <w:tab w:val="num" w:pos="2836"/>
+        </w:tabs>
+        <w:ind w:start="2836" w:hanging="283"/>
+      </w:pPr>
+      <w:rPr>
+        <w:rFonts w:ascii="Symbol" w:hAnsi="Symbol" w:cs="Symbol" w:hint="default"/>
+      </w:rPr>
+    </w:lvl>
+    <w:lvl w:ilvl="4">
+      <w:start w:val="1"/>
+      <w:numFmt w:val="bullet"/>
+      <w:lvlText w:val=""/>
+      <w:lvlJc w:val="start"/>
+      <w:pPr>
+        <w:tabs>
+          <w:tab w:val="num" w:pos="3545"/>
+        </w:tabs>
+        <w:ind w:start="3545" w:hanging="283"/>
+      </w:pPr>
+      <w:rPr>
+        <w:rFonts w:ascii="Symbol" w:hAnsi="Symbol" w:cs="Symbol" w:hint="default"/>
+      </w:rPr>
+    </w:lvl>
+    <w:lvl w:ilvl="5">
+      <w:start w:val="1"/>
+      <w:numFmt w:val="bullet"/>
+      <w:lvlText w:val=""/>
+      <w:lvlJc w:val="start"/>
+      <w:pPr>
+        <w:tabs>
+          <w:tab w:val="num" w:pos="4254"/>
+        </w:tabs>
+        <w:ind w:start="4254" w:hanging="283"/>
+      </w:pPr>
+      <w:rPr>
+        <w:rFonts w:ascii="Symbol" w:hAnsi="Symbol" w:cs="Symbol" w:hint="default"/>
+      </w:rPr>
+    </w:lvl>
+    <w:lvl w:ilvl="6">
+      <w:start w:val="1"/>
+      <w:numFmt w:val="bullet"/>
+      <w:lvlText w:val=""/>
+      <w:lvlJc w:val="start"/>
+      <w:pPr>
+        <w:tabs>
+          <w:tab w:val="num" w:pos="4963"/>
+        </w:tabs>
+        <w:ind w:start="4963" w:hanging="283"/>
+      </w:pPr>
+      <w:rPr>
+        <w:rFonts w:ascii="Symbol" w:hAnsi="Symbol" w:cs="Symbol" w:hint="default"/>
+      </w:rPr>
+    </w:lvl>
+    <w:lvl w:ilvl="7">
+      <w:start w:val="1"/>
+      <w:numFmt w:val="bullet"/>
+      <w:lvlText w:val=""/>
+      <w:lvlJc w:val="start"/>
+      <w:pPr>
+        <w:tabs>
+          <w:tab w:val="num" w:pos="5672"/>
+        </w:tabs>
+        <w:ind w:start="5672" w:hanging="283"/>
+      </w:pPr>
+      <w:rPr>
+        <w:rFonts w:ascii="Symbol" w:hAnsi="Symbol" w:cs="Symbol" w:hint="default"/>
+      </w:rPr>
+    </w:lvl>
+    <w:lvl w:ilvl="8">
+      <w:start w:val="1"/>
+      <w:numFmt w:val="bullet"/>
+      <w:lvlText w:val=""/>
+      <w:lvlJc w:val="start"/>
+      <w:pPr>
+        <w:tabs>
+          <w:tab w:val="num" w:pos="6381"/>
+        </w:tabs>
+        <w:ind w:start="6381" w:hanging="283"/>
+      </w:pPr>
+      <w:rPr>
+        <w:rFonts w:ascii="Symbol" w:hAnsi="Symbol" w:cs="Symbol" w:hint="default"/>
+      </w:rPr>
+    </w:lvl>
+  </w:abstractNum>
+  <w:abstractNum w:abstractNumId="24">
     <w:lvl w:ilvl="0">
       <w:start w:val="1"/>
       <w:numFmt w:val="none"/>
@@ -4855,6 +6735,33 @@
   </w:num>
   <w:num w:numId="15">
     <w:abstractNumId w:val="15"/>
+  </w:num>
+  <w:num w:numId="16">
+    <w:abstractNumId w:val="16"/>
+  </w:num>
+  <w:num w:numId="17">
+    <w:abstractNumId w:val="17"/>
+  </w:num>
+  <w:num w:numId="18">
+    <w:abstractNumId w:val="18"/>
+  </w:num>
+  <w:num w:numId="19">
+    <w:abstractNumId w:val="19"/>
+  </w:num>
+  <w:num w:numId="20">
+    <w:abstractNumId w:val="20"/>
+  </w:num>
+  <w:num w:numId="21">
+    <w:abstractNumId w:val="21"/>
+  </w:num>
+  <w:num w:numId="22">
+    <w:abstractNumId w:val="22"/>
+  </w:num>
+  <w:num w:numId="23">
+    <w:abstractNumId w:val="23"/>
+  </w:num>
+  <w:num w:numId="24">
+    <w:abstractNumId w:val="24"/>
   </w:num>
 </w:numbering>
 </file>

</xml_diff>